<commit_message>
Update 4.Logistic Regression(Sigmoid) under classification.docx
</commit_message>
<xml_diff>
--- a/4.Logistic Regression(Sigmoid) under classification.docx
+++ b/4.Logistic Regression(Sigmoid) under classification.docx
@@ -50,6 +50,9 @@
     </w:p>
     <w:p>
       <w:r>
+        <w:rPr>
+          <w:noProof/>
+        </w:rPr>
         <w:drawing>
           <wp:inline distT="0" distB="0" distL="0" distR="0" wp14:anchorId="3FA5C60F" wp14:editId="792428CC">
             <wp:extent cx="5943600" cy="3467100"/>
@@ -426,7 +429,7 @@
         <w:t>umber of actual occurrences of each class in the dataset</w:t>
       </w:r>
       <w:r>
-        <w:t xml:space="preserve"> for not purchased?</w:t>
+        <w:t xml:space="preserve"> for purchased?</w:t>
       </w:r>
     </w:p>
     <w:p>

</xml_diff>